<commit_message>
Solucionado el bug del cotizador y la subida de la prueba de entrega
</commit_message>
<xml_diff>
--- a/LISTA DE MEJORAS POR REALIZAR.docx
+++ b/LISTA DE MEJORAS POR REALIZAR.docx
@@ -1,6 +1,6 @@
 
 <file path=word/document.xml><?xml version="1.0" encoding="utf-8"?>
-<w:document xmlns:wpc="http://schemas.microsoft.com/office/word/2010/wordprocessingCanvas" xmlns:cx="http://schemas.microsoft.com/office/drawing/2014/chartex" xmlns:cx1="http://schemas.microsoft.com/office/drawing/2015/9/8/chartex" xmlns:cx2="http://schemas.microsoft.com/office/drawing/2015/10/21/chartex" xmlns:cx3="http://schemas.microsoft.com/office/drawing/2016/5/9/chartex" xmlns:cx4="http://schemas.microsoft.com/office/drawing/2016/5/10/chartex" xmlns:cx5="http://schemas.microsoft.com/office/drawing/2016/5/11/chartex" xmlns:cx6="http://schemas.microsoft.com/office/drawing/2016/5/12/chartex" xmlns:cx7="http://schemas.microsoft.com/office/drawing/2016/5/13/chartex" xmlns:cx8="http://schemas.microsoft.com/office/drawing/2016/5/14/chartex" xmlns:mc="http://schemas.openxmlformats.org/markup-compatibility/2006" xmlns:aink="http://schemas.microsoft.com/office/drawing/2016/ink" xmlns:am3d="http://schemas.microsoft.com/office/drawing/2017/model3d" xmlns:o="urn:schemas-microsoft-com:office:office" xmlns:oel="http://schemas.microsoft.com/office/2019/extlst" xmlns:r="http://schemas.openxmlformats.org/officeDocument/2006/relationships" xmlns:m="http://schemas.openxmlformats.org/officeDocument/2006/math" xmlns:v="urn:schemas-microsoft-com:vml" xmlns:wp14="http://schemas.microsoft.com/office/word/2010/wordprocessingDrawing" xmlns:wp="http://schemas.openxmlformats.org/drawingml/2006/wordprocessingDrawing" xmlns:w10="urn:schemas-microsoft-com:office:word" xmlns:w="http://schemas.openxmlformats.org/wordprocessingml/2006/main" xmlns:w14="http://schemas.microsoft.com/office/word/2010/wordml" xmlns:w15="http://schemas.microsoft.com/office/word/2012/wordml" xmlns:w16cex="http://schemas.microsoft.com/office/word/2018/wordml/cex" xmlns:w16cid="http://schemas.microsoft.com/office/word/2016/wordml/cid" xmlns:w16="http://schemas.microsoft.com/office/word/2018/wordml" xmlns:w16du="http://schemas.microsoft.com/office/word/2023/wordml/word16du" xmlns:w16sdtdh="http://schemas.microsoft.com/office/word/2020/wordml/sdtdatahash" xmlns:w16sdtfl="http://schemas.microsoft.com/office/word/2024/wordml/sdtformatlock" xmlns:w16se="http://schemas.microsoft.com/office/word/2015/wordml/symex" xmlns:wpg="http://schemas.microsoft.com/office/word/2010/wordprocessingGroup" xmlns:wpi="http://schemas.microsoft.com/office/word/2010/wordprocessingInk" xmlns:wne="http://schemas.microsoft.com/office/word/2006/wordml" xmlns:wps="http://schemas.microsoft.com/office/word/2010/wordprocessingShape" mc:Ignorable="w14 w15 w16se w16cid w16 w16cex w16sdtdh w16sdtfl w16du wp14">
+<w:document xmlns:wpc="http://schemas.microsoft.com/office/word/2010/wordprocessingCanvas" xmlns:cx="http://schemas.microsoft.com/office/drawing/2014/chartex" xmlns:cx1="http://schemas.microsoft.com/office/drawing/2015/9/8/chartex" xmlns:cx2="http://schemas.microsoft.com/office/drawing/2015/10/21/chartex" xmlns:cx3="http://schemas.microsoft.com/office/drawing/2016/5/9/chartex" xmlns:cx4="http://schemas.microsoft.com/office/drawing/2016/5/10/chartex" xmlns:cx5="http://schemas.microsoft.com/office/drawing/2016/5/11/chartex" xmlns:cx6="http://schemas.microsoft.com/office/drawing/2016/5/12/chartex" xmlns:cx7="http://schemas.microsoft.com/office/drawing/2016/5/13/chartex" xmlns:cx8="http://schemas.microsoft.com/office/drawing/2016/5/14/chartex" xmlns:mc="http://schemas.openxmlformats.org/markup-compatibility/2006" xmlns:aink="http://schemas.microsoft.com/office/drawing/2016/ink" xmlns:am3d="http://schemas.microsoft.com/office/drawing/2017/model3d" xmlns:o="urn:schemas-microsoft-com:office:office" xmlns:r="http://schemas.openxmlformats.org/officeDocument/2006/relationships" xmlns:m="http://schemas.openxmlformats.org/officeDocument/2006/math" xmlns:v="urn:schemas-microsoft-com:vml" xmlns:wp14="http://schemas.microsoft.com/office/word/2010/wordprocessingDrawing" xmlns:wp="http://schemas.openxmlformats.org/drawingml/2006/wordprocessingDrawing" xmlns:w10="urn:schemas-microsoft-com:office:word" xmlns:w="http://schemas.openxmlformats.org/wordprocessingml/2006/main" xmlns:w14="http://schemas.microsoft.com/office/word/2010/wordml" xmlns:w15="http://schemas.microsoft.com/office/word/2012/wordml" xmlns:w16cex="http://schemas.microsoft.com/office/word/2018/wordml/cex" xmlns:w16cid="http://schemas.microsoft.com/office/word/2016/wordml/cid" xmlns:w16="http://schemas.microsoft.com/office/word/2018/wordml" xmlns:w16sdtdh="http://schemas.microsoft.com/office/word/2020/wordml/sdtdatahash" xmlns:w16se="http://schemas.microsoft.com/office/word/2015/wordml/symex" xmlns:wpg="http://schemas.microsoft.com/office/word/2010/wordprocessingGroup" xmlns:wpi="http://schemas.microsoft.com/office/word/2010/wordprocessingInk" xmlns:wne="http://schemas.microsoft.com/office/word/2006/wordml" xmlns:wps="http://schemas.microsoft.com/office/word/2010/wordprocessingShape" mc:Ignorable="w14 w15 w16se w16cid w16 w16cex w16sdtdh wp14">
   <w:body>
     <w:p>
       <w:pPr>
@@ -149,7 +149,23 @@
           <w:b/>
           <w:bCs/>
         </w:rPr>
-        <w:t>1.3. Prohibición de Hard-Delete (Eliminación Definitiva):</w:t>
+        <w:t xml:space="preserve">1.3. Prohibición de </w:t>
+      </w:r>
+      <w:proofErr w:type="spellStart"/>
+      <w:r>
+        <w:rPr>
+          <w:b/>
+          <w:bCs/>
+        </w:rPr>
+        <w:t>Hard-Delete</w:t>
+      </w:r>
+      <w:proofErr w:type="spellEnd"/>
+      <w:r>
+        <w:rPr>
+          <w:b/>
+          <w:bCs/>
+        </w:rPr>
+        <w:t xml:space="preserve"> (Eliminación Definitiva):</w:t>
       </w:r>
     </w:p>
     <w:p>
@@ -214,17 +230,32 @@
         </w:rPr>
         <w:t>Módulo 2: Flujo del Kanban y Panel de Logística</w:t>
       </w:r>
-    </w:p>
-    <w:p>
       <w:r>
         <w:rPr>
           <w:b/>
           <w:bCs/>
         </w:rPr>
+        <w:t xml:space="preserve"> - LISTO</w:t>
+      </w:r>
+    </w:p>
+    <w:p>
+      <w:r>
+        <w:rPr>
+          <w:b/>
+          <w:bCs/>
+        </w:rPr>
         <w:t>2.1. Secuencia Estricta de Estados:</w:t>
       </w:r>
       <w:r>
-        <w:t xml:space="preserve"> El movimiento de la tarjeta no es libre; debe respetar el siguiente flujo (Workflow):</w:t>
+        <w:t xml:space="preserve"> El movimiento de la tarjeta no es libre; debe respetar el siguiente flujo (</w:t>
+      </w:r>
+      <w:proofErr w:type="spellStart"/>
+      <w:r>
+        <w:t>Workflow</w:t>
+      </w:r>
+      <w:proofErr w:type="spellEnd"/>
+      <w:r>
+        <w:t>):</w:t>
       </w:r>
     </w:p>
     <w:p>
@@ -378,6 +409,13 @@
         </w:rPr>
         <w:t>2.2. Validación de Facturación (Bloqueo 4.1):</w:t>
       </w:r>
+      <w:r>
+        <w:rPr>
+          <w:b/>
+          <w:bCs/>
+        </w:rPr>
+        <w:t xml:space="preserve"> - LISTO</w:t>
+      </w:r>
     </w:p>
     <w:p>
       <w:pPr>
@@ -387,7 +425,15 @@
         </w:numPr>
       </w:pPr>
       <w:r>
-        <w:t xml:space="preserve">Para que un Vendedor o Admin mueva una ficha a </w:t>
+        <w:t xml:space="preserve">Para que un Vendedor o </w:t>
+      </w:r>
+      <w:proofErr w:type="spellStart"/>
+      <w:r>
+        <w:t>Admin</w:t>
+      </w:r>
+      <w:proofErr w:type="spellEnd"/>
+      <w:r>
+        <w:t xml:space="preserve"> mueva una ficha a </w:t>
       </w:r>
       <w:r>
         <w:rPr>
@@ -418,6 +464,9 @@
       <w:r>
         <w:t>. No avanza sin este dato.</w:t>
       </w:r>
+      <w:r>
+        <w:t xml:space="preserve"> - LISTO</w:t>
+      </w:r>
     </w:p>
     <w:p>
       <w:r>
@@ -426,6 +475,13 @@
           <w:bCs/>
         </w:rPr>
         <w:t>2.3. Ceguera Financiera en Logística (Regla 4.2):</w:t>
+      </w:r>
+      <w:r>
+        <w:rPr>
+          <w:b/>
+          <w:bCs/>
+        </w:rPr>
+        <w:t xml:space="preserve"> - LISTO</w:t>
       </w:r>
     </w:p>
     <w:p>
@@ -467,7 +523,15 @@
         <w:t>No ve</w:t>
       </w:r>
       <w:r>
-        <w:t xml:space="preserve"> precios, descuentos, totales ni comisiones. Únicamente ve los datos de envío del cliente y los productos (SKUs y Cantidades) que debe despachar.</w:t>
+        <w:t xml:space="preserve"> precios, descuentos, totales ni comisiones. Únicamente ve los datos de envío del cliente y los productos (</w:t>
+      </w:r>
+      <w:proofErr w:type="spellStart"/>
+      <w:r>
+        <w:t>SKUs</w:t>
+      </w:r>
+      <w:proofErr w:type="spellEnd"/>
+      <w:r>
+        <w:t xml:space="preserve"> y Cantidades) que debe despachar.</w:t>
       </w:r>
     </w:p>
     <w:p>
@@ -477,6 +541,13 @@
           <w:bCs/>
         </w:rPr>
         <w:t>2.4. El Candado de Despacho (Regla 4.3):</w:t>
+      </w:r>
+      <w:r>
+        <w:rPr>
+          <w:b/>
+          <w:bCs/>
+        </w:rPr>
+        <w:t xml:space="preserve"> - LISTO</w:t>
       </w:r>
     </w:p>
     <w:p>
@@ -508,6 +579,7 @@
       <w:r>
         <w:t xml:space="preserve"> subir un archivo (PDF o Imagen de la guía de envío) e ingresar el "Número de Guía/Tracking". El sistema captura automáticamente el </w:t>
       </w:r>
+      <w:proofErr w:type="spellStart"/>
       <w:r>
         <w:rPr>
           <w:i/>
@@ -515,6 +587,7 @@
         </w:rPr>
         <w:t>timestamp</w:t>
       </w:r>
+      <w:proofErr w:type="spellEnd"/>
       <w:r>
         <w:t xml:space="preserve"> (fecha y hora) exacto del envío.</w:t>
       </w:r>
@@ -526,6 +599,13 @@
           <w:bCs/>
         </w:rPr>
         <w:t>2.5. Logística Inversa / Excepción (Regla 4.4):</w:t>
+      </w:r>
+      <w:r>
+        <w:rPr>
+          <w:b/>
+          <w:bCs/>
+        </w:rPr>
+        <w:t xml:space="preserve"> - ¿??</w:t>
       </w:r>
     </w:p>
     <w:p>
@@ -618,7 +698,23 @@
           <w:b/>
           <w:bCs/>
         </w:rPr>
-        <w:t>3.2. Visibilidad en el Dashboard (Regla C.2):</w:t>
+        <w:t xml:space="preserve">3.2. Visibilidad en el </w:t>
+      </w:r>
+      <w:proofErr w:type="spellStart"/>
+      <w:r>
+        <w:rPr>
+          <w:b/>
+          <w:bCs/>
+        </w:rPr>
+        <w:t>Dashboard</w:t>
+      </w:r>
+      <w:proofErr w:type="spellEnd"/>
+      <w:r>
+        <w:rPr>
+          <w:b/>
+          <w:bCs/>
+        </w:rPr>
+        <w:t xml:space="preserve"> (Regla C.2):</w:t>
       </w:r>
     </w:p>
     <w:p>
@@ -647,7 +743,23 @@
           <w:i/>
           <w:iCs/>
         </w:rPr>
-        <w:t>"Venta Compartida (Ref: Orden #XXX)"</w:t>
+        <w:t>"Venta Compartida (</w:t>
+      </w:r>
+      <w:proofErr w:type="spellStart"/>
+      <w:r>
+        <w:rPr>
+          <w:i/>
+          <w:iCs/>
+        </w:rPr>
+        <w:t>Ref</w:t>
+      </w:r>
+      <w:proofErr w:type="spellEnd"/>
+      <w:r>
+        <w:rPr>
+          <w:i/>
+          <w:iCs/>
+        </w:rPr>
+        <w:t>: Orden #XXX)"</w:t>
       </w:r>
       <w:r>
         <w:t>, sumando a su total.</w:t>
@@ -691,7 +803,23 @@
         </w:numPr>
       </w:pPr>
       <w:r>
-        <w:t>Al ejecutarlo, las comisiones de ese periodo se congelan (Freeze) y se guardan en un registro histórico (Ledger). Esto protege los cálculos pasados en caso de que un producto cambie de precio o comisión en el futuro.</w:t>
+        <w:t>Al ejecutarlo, las comisiones de ese periodo se congelan (</w:t>
+      </w:r>
+      <w:proofErr w:type="spellStart"/>
+      <w:r>
+        <w:t>Freeze</w:t>
+      </w:r>
+      <w:proofErr w:type="spellEnd"/>
+      <w:r>
+        <w:t>) y se guardan en un registro histórico (</w:t>
+      </w:r>
+      <w:proofErr w:type="spellStart"/>
+      <w:r>
+        <w:t>Ledger</w:t>
+      </w:r>
+      <w:proofErr w:type="spellEnd"/>
+      <w:r>
+        <w:t>). Esto protege los cálculos pasados en caso de que un producto cambie de precio o comisión en el futuro.</w:t>
       </w:r>
     </w:p>
     <w:p>
@@ -727,19 +855,27 @@
     <w:p/>
     <w:p>
       <w:pPr>
-        <w:pStyle w:val="Prrafodelista"/>
+        <w:pStyle w:val="ListParagraph"/>
         <w:numPr>
           <w:ilvl w:val="0"/>
           <w:numId w:val="12"/>
         </w:numPr>
       </w:pPr>
       <w:r>
-        <w:t>No se suben los comprobantes de envio</w:t>
-      </w:r>
-    </w:p>
-    <w:p>
-      <w:pPr>
-        <w:pStyle w:val="Prrafodelista"/>
+        <w:t xml:space="preserve">No se suben los comprobantes de </w:t>
+      </w:r>
+      <w:proofErr w:type="spellStart"/>
+      <w:r>
+        <w:t>envio</w:t>
+      </w:r>
+      <w:proofErr w:type="spellEnd"/>
+      <w:r>
+        <w:t xml:space="preserve"> - LISTO</w:t>
+      </w:r>
+    </w:p>
+    <w:p>
+      <w:pPr>
+        <w:pStyle w:val="ListParagraph"/>
         <w:numPr>
           <w:ilvl w:val="0"/>
           <w:numId w:val="12"/>
@@ -747,6 +883,9 @@
       </w:pPr>
       <w:r>
         <w:t>Al poner otro precio no se coloca en la cotización imprimible.</w:t>
+      </w:r>
+      <w:r>
+        <w:t xml:space="preserve"> _ LISTO</w:t>
       </w:r>
     </w:p>
     <w:p/>
@@ -761,7 +900,7 @@
 </file>
 
 <file path=word/numbering.xml><?xml version="1.0" encoding="utf-8"?>
-<w:numbering xmlns:wpc="http://schemas.microsoft.com/office/word/2010/wordprocessingCanvas" xmlns:cx="http://schemas.microsoft.com/office/drawing/2014/chartex" xmlns:cx1="http://schemas.microsoft.com/office/drawing/2015/9/8/chartex" xmlns:cx2="http://schemas.microsoft.com/office/drawing/2015/10/21/chartex" xmlns:cx3="http://schemas.microsoft.com/office/drawing/2016/5/9/chartex" xmlns:cx4="http://schemas.microsoft.com/office/drawing/2016/5/10/chartex" xmlns:cx5="http://schemas.microsoft.com/office/drawing/2016/5/11/chartex" xmlns:cx6="http://schemas.microsoft.com/office/drawing/2016/5/12/chartex" xmlns:cx7="http://schemas.microsoft.com/office/drawing/2016/5/13/chartex" xmlns:cx8="http://schemas.microsoft.com/office/drawing/2016/5/14/chartex" xmlns:mc="http://schemas.openxmlformats.org/markup-compatibility/2006" xmlns:aink="http://schemas.microsoft.com/office/drawing/2016/ink" xmlns:am3d="http://schemas.microsoft.com/office/drawing/2017/model3d" xmlns:o="urn:schemas-microsoft-com:office:office" xmlns:oel="http://schemas.microsoft.com/office/2019/extlst" xmlns:r="http://schemas.openxmlformats.org/officeDocument/2006/relationships" xmlns:m="http://schemas.openxmlformats.org/officeDocument/2006/math" xmlns:v="urn:schemas-microsoft-com:vml" xmlns:wp14="http://schemas.microsoft.com/office/word/2010/wordprocessingDrawing" xmlns:wp="http://schemas.openxmlformats.org/drawingml/2006/wordprocessingDrawing" xmlns:w10="urn:schemas-microsoft-com:office:word" xmlns:w="http://schemas.openxmlformats.org/wordprocessingml/2006/main" xmlns:w14="http://schemas.microsoft.com/office/word/2010/wordml" xmlns:w15="http://schemas.microsoft.com/office/word/2012/wordml" xmlns:w16cex="http://schemas.microsoft.com/office/word/2018/wordml/cex" xmlns:w16cid="http://schemas.microsoft.com/office/word/2016/wordml/cid" xmlns:w16="http://schemas.microsoft.com/office/word/2018/wordml" xmlns:w16du="http://schemas.microsoft.com/office/word/2023/wordml/word16du" xmlns:w16sdtdh="http://schemas.microsoft.com/office/word/2020/wordml/sdtdatahash" xmlns:w16sdtfl="http://schemas.microsoft.com/office/word/2024/wordml/sdtformatlock" xmlns:w16se="http://schemas.microsoft.com/office/word/2015/wordml/symex" xmlns:wpg="http://schemas.microsoft.com/office/word/2010/wordprocessingGroup" xmlns:wpi="http://schemas.microsoft.com/office/word/2010/wordprocessingInk" xmlns:wne="http://schemas.microsoft.com/office/word/2006/wordml" xmlns:wps="http://schemas.microsoft.com/office/word/2010/wordprocessingShape" mc:Ignorable="w14 w15 w16se w16cid w16 w16cex w16sdtdh w16sdtfl w16du wp14">
+<w:numbering xmlns:wpc="http://schemas.microsoft.com/office/word/2010/wordprocessingCanvas" xmlns:cx="http://schemas.microsoft.com/office/drawing/2014/chartex" xmlns:cx1="http://schemas.microsoft.com/office/drawing/2015/9/8/chartex" xmlns:cx2="http://schemas.microsoft.com/office/drawing/2015/10/21/chartex" xmlns:cx3="http://schemas.microsoft.com/office/drawing/2016/5/9/chartex" xmlns:cx4="http://schemas.microsoft.com/office/drawing/2016/5/10/chartex" xmlns:cx5="http://schemas.microsoft.com/office/drawing/2016/5/11/chartex" xmlns:cx6="http://schemas.microsoft.com/office/drawing/2016/5/12/chartex" xmlns:cx7="http://schemas.microsoft.com/office/drawing/2016/5/13/chartex" xmlns:cx8="http://schemas.microsoft.com/office/drawing/2016/5/14/chartex" xmlns:mc="http://schemas.openxmlformats.org/markup-compatibility/2006" xmlns:aink="http://schemas.microsoft.com/office/drawing/2016/ink" xmlns:am3d="http://schemas.microsoft.com/office/drawing/2017/model3d" xmlns:o="urn:schemas-microsoft-com:office:office" xmlns:r="http://schemas.openxmlformats.org/officeDocument/2006/relationships" xmlns:m="http://schemas.openxmlformats.org/officeDocument/2006/math" xmlns:v="urn:schemas-microsoft-com:vml" xmlns:wp14="http://schemas.microsoft.com/office/word/2010/wordprocessingDrawing" xmlns:wp="http://schemas.openxmlformats.org/drawingml/2006/wordprocessingDrawing" xmlns:w10="urn:schemas-microsoft-com:office:word" xmlns:w="http://schemas.openxmlformats.org/wordprocessingml/2006/main" xmlns:w14="http://schemas.microsoft.com/office/word/2010/wordml" xmlns:w15="http://schemas.microsoft.com/office/word/2012/wordml" xmlns:w16cex="http://schemas.microsoft.com/office/word/2018/wordml/cex" xmlns:w16cid="http://schemas.microsoft.com/office/word/2016/wordml/cid" xmlns:w16="http://schemas.microsoft.com/office/word/2018/wordml" xmlns:w16sdtdh="http://schemas.microsoft.com/office/word/2020/wordml/sdtdatahash" xmlns:w16se="http://schemas.microsoft.com/office/word/2015/wordml/symex" xmlns:wpg="http://schemas.microsoft.com/office/word/2010/wordprocessingGroup" xmlns:wpi="http://schemas.microsoft.com/office/word/2010/wordprocessingInk" xmlns:wne="http://schemas.microsoft.com/office/word/2006/wordml" xmlns:wps="http://schemas.microsoft.com/office/word/2010/wordprocessingShape" mc:Ignorable="w14 w15 w16se w16cid w16 w16cex w16sdtdh wp14">
   <w:abstractNum w:abstractNumId="0" w15:restartNumberingAfterBreak="0">
     <w:nsid w:val="002A6EAA"/>
     <w:multiLevelType w:val="multilevel"/>
@@ -2490,47 +2629,47 @@
       </w:rPr>
     </w:lvl>
   </w:abstractNum>
-  <w:num w:numId="1" w16cid:durableId="1650985245">
+  <w:num w:numId="1">
     <w:abstractNumId w:val="5"/>
   </w:num>
-  <w:num w:numId="2" w16cid:durableId="1546287455">
+  <w:num w:numId="2">
     <w:abstractNumId w:val="6"/>
   </w:num>
-  <w:num w:numId="3" w16cid:durableId="1488551012">
+  <w:num w:numId="3">
     <w:abstractNumId w:val="11"/>
   </w:num>
-  <w:num w:numId="4" w16cid:durableId="528686360">
+  <w:num w:numId="4">
     <w:abstractNumId w:val="4"/>
   </w:num>
-  <w:num w:numId="5" w16cid:durableId="1354840914">
+  <w:num w:numId="5">
     <w:abstractNumId w:val="7"/>
   </w:num>
-  <w:num w:numId="6" w16cid:durableId="1916550844">
+  <w:num w:numId="6">
     <w:abstractNumId w:val="8"/>
   </w:num>
-  <w:num w:numId="7" w16cid:durableId="294530451">
+  <w:num w:numId="7">
     <w:abstractNumId w:val="0"/>
   </w:num>
-  <w:num w:numId="8" w16cid:durableId="1322075056">
+  <w:num w:numId="8">
     <w:abstractNumId w:val="2"/>
   </w:num>
-  <w:num w:numId="9" w16cid:durableId="750927646">
+  <w:num w:numId="9">
     <w:abstractNumId w:val="10"/>
   </w:num>
-  <w:num w:numId="10" w16cid:durableId="721486464">
+  <w:num w:numId="10">
     <w:abstractNumId w:val="3"/>
   </w:num>
-  <w:num w:numId="11" w16cid:durableId="2065985613">
+  <w:num w:numId="11">
     <w:abstractNumId w:val="1"/>
   </w:num>
-  <w:num w:numId="12" w16cid:durableId="2052881592">
+  <w:num w:numId="12">
     <w:abstractNumId w:val="9"/>
   </w:num>
 </w:numbering>
 </file>
 
 <file path=word/styles.xml><?xml version="1.0" encoding="utf-8"?>
-<w:styles xmlns:mc="http://schemas.openxmlformats.org/markup-compatibility/2006" xmlns:r="http://schemas.openxmlformats.org/officeDocument/2006/relationships" xmlns:w="http://schemas.openxmlformats.org/wordprocessingml/2006/main" xmlns:w14="http://schemas.microsoft.com/office/word/2010/wordml" xmlns:w15="http://schemas.microsoft.com/office/word/2012/wordml" xmlns:w16cex="http://schemas.microsoft.com/office/word/2018/wordml/cex" xmlns:w16cid="http://schemas.microsoft.com/office/word/2016/wordml/cid" xmlns:w16="http://schemas.microsoft.com/office/word/2018/wordml" xmlns:w16du="http://schemas.microsoft.com/office/word/2023/wordml/word16du" xmlns:w16sdtdh="http://schemas.microsoft.com/office/word/2020/wordml/sdtdatahash" xmlns:w16sdtfl="http://schemas.microsoft.com/office/word/2024/wordml/sdtformatlock" xmlns:w16se="http://schemas.microsoft.com/office/word/2015/wordml/symex" mc:Ignorable="w14 w15 w16se w16cid w16 w16cex w16sdtdh w16sdtfl w16du">
+<w:styles xmlns:mc="http://schemas.openxmlformats.org/markup-compatibility/2006" xmlns:r="http://schemas.openxmlformats.org/officeDocument/2006/relationships" xmlns:w="http://schemas.openxmlformats.org/wordprocessingml/2006/main" xmlns:w14="http://schemas.microsoft.com/office/word/2010/wordml" xmlns:w15="http://schemas.microsoft.com/office/word/2012/wordml" xmlns:w16cex="http://schemas.microsoft.com/office/word/2018/wordml/cex" xmlns:w16cid="http://schemas.microsoft.com/office/word/2016/wordml/cid" xmlns:w16="http://schemas.microsoft.com/office/word/2018/wordml" xmlns:w16sdtdh="http://schemas.microsoft.com/office/word/2020/wordml/sdtdatahash" xmlns:w16se="http://schemas.microsoft.com/office/word/2015/wordml/symex" mc:Ignorable="w14 w15 w16se w16cid w16 w16cex w16sdtdh">
   <w:docDefaults>
     <w:rPrDefault>
       <w:rPr>
@@ -2930,11 +3069,11 @@
     <w:name w:val="Normal"/>
     <w:qFormat/>
   </w:style>
-  <w:style w:type="paragraph" w:styleId="Ttulo1">
+  <w:style w:type="paragraph" w:styleId="Heading1">
     <w:name w:val="heading 1"/>
     <w:basedOn w:val="Normal"/>
     <w:next w:val="Normal"/>
-    <w:link w:val="Ttulo1Car"/>
+    <w:link w:val="Heading1Char"/>
     <w:uiPriority w:val="9"/>
     <w:qFormat/>
     <w:rsid w:val="00263EA2"/>
@@ -2951,11 +3090,11 @@
       <w:szCs w:val="40"/>
     </w:rPr>
   </w:style>
-  <w:style w:type="paragraph" w:styleId="Ttulo2">
+  <w:style w:type="paragraph" w:styleId="Heading2">
     <w:name w:val="heading 2"/>
     <w:basedOn w:val="Normal"/>
     <w:next w:val="Normal"/>
-    <w:link w:val="Ttulo2Car"/>
+    <w:link w:val="Heading2Char"/>
     <w:uiPriority w:val="9"/>
     <w:semiHidden/>
     <w:unhideWhenUsed/>
@@ -2974,11 +3113,11 @@
       <w:szCs w:val="32"/>
     </w:rPr>
   </w:style>
-  <w:style w:type="paragraph" w:styleId="Ttulo3">
+  <w:style w:type="paragraph" w:styleId="Heading3">
     <w:name w:val="heading 3"/>
     <w:basedOn w:val="Normal"/>
     <w:next w:val="Normal"/>
-    <w:link w:val="Ttulo3Car"/>
+    <w:link w:val="Heading3Char"/>
     <w:uiPriority w:val="9"/>
     <w:semiHidden/>
     <w:unhideWhenUsed/>
@@ -2997,11 +3136,11 @@
       <w:szCs w:val="28"/>
     </w:rPr>
   </w:style>
-  <w:style w:type="paragraph" w:styleId="Ttulo4">
+  <w:style w:type="paragraph" w:styleId="Heading4">
     <w:name w:val="heading 4"/>
     <w:basedOn w:val="Normal"/>
     <w:next w:val="Normal"/>
-    <w:link w:val="Ttulo4Car"/>
+    <w:link w:val="Heading4Char"/>
     <w:uiPriority w:val="9"/>
     <w:semiHidden/>
     <w:unhideWhenUsed/>
@@ -3020,11 +3159,11 @@
       <w:color w:val="2F5496" w:themeColor="accent1" w:themeShade="BF"/>
     </w:rPr>
   </w:style>
-  <w:style w:type="paragraph" w:styleId="Ttulo5">
+  <w:style w:type="paragraph" w:styleId="Heading5">
     <w:name w:val="heading 5"/>
     <w:basedOn w:val="Normal"/>
     <w:next w:val="Normal"/>
-    <w:link w:val="Ttulo5Car"/>
+    <w:link w:val="Heading5Char"/>
     <w:uiPriority w:val="9"/>
     <w:semiHidden/>
     <w:unhideWhenUsed/>
@@ -3041,11 +3180,11 @@
       <w:color w:val="2F5496" w:themeColor="accent1" w:themeShade="BF"/>
     </w:rPr>
   </w:style>
-  <w:style w:type="paragraph" w:styleId="Ttulo6">
+  <w:style w:type="paragraph" w:styleId="Heading6">
     <w:name w:val="heading 6"/>
     <w:basedOn w:val="Normal"/>
     <w:next w:val="Normal"/>
-    <w:link w:val="Ttulo6Car"/>
+    <w:link w:val="Heading6Char"/>
     <w:uiPriority w:val="9"/>
     <w:semiHidden/>
     <w:unhideWhenUsed/>
@@ -3064,11 +3203,11 @@
       <w:color w:val="595959" w:themeColor="text1" w:themeTint="A6"/>
     </w:rPr>
   </w:style>
-  <w:style w:type="paragraph" w:styleId="Ttulo7">
+  <w:style w:type="paragraph" w:styleId="Heading7">
     <w:name w:val="heading 7"/>
     <w:basedOn w:val="Normal"/>
     <w:next w:val="Normal"/>
-    <w:link w:val="Ttulo7Car"/>
+    <w:link w:val="Heading7Char"/>
     <w:uiPriority w:val="9"/>
     <w:semiHidden/>
     <w:unhideWhenUsed/>
@@ -3085,11 +3224,11 @@
       <w:color w:val="595959" w:themeColor="text1" w:themeTint="A6"/>
     </w:rPr>
   </w:style>
-  <w:style w:type="paragraph" w:styleId="Ttulo8">
+  <w:style w:type="paragraph" w:styleId="Heading8">
     <w:name w:val="heading 8"/>
     <w:basedOn w:val="Normal"/>
     <w:next w:val="Normal"/>
-    <w:link w:val="Ttulo8Car"/>
+    <w:link w:val="Heading8Char"/>
     <w:uiPriority w:val="9"/>
     <w:semiHidden/>
     <w:unhideWhenUsed/>
@@ -3108,11 +3247,11 @@
       <w:color w:val="272727" w:themeColor="text1" w:themeTint="D8"/>
     </w:rPr>
   </w:style>
-  <w:style w:type="paragraph" w:styleId="Ttulo9">
+  <w:style w:type="paragraph" w:styleId="Heading9">
     <w:name w:val="heading 9"/>
     <w:basedOn w:val="Normal"/>
     <w:next w:val="Normal"/>
-    <w:link w:val="Ttulo9Car"/>
+    <w:link w:val="Heading9Char"/>
     <w:uiPriority w:val="9"/>
     <w:semiHidden/>
     <w:unhideWhenUsed/>
@@ -3129,13 +3268,13 @@
       <w:color w:val="272727" w:themeColor="text1" w:themeTint="D8"/>
     </w:rPr>
   </w:style>
-  <w:style w:type="character" w:default="1" w:styleId="Fuentedeprrafopredeter">
+  <w:style w:type="character" w:default="1" w:styleId="DefaultParagraphFont">
     <w:name w:val="Default Paragraph Font"/>
     <w:uiPriority w:val="1"/>
     <w:semiHidden/>
     <w:unhideWhenUsed/>
   </w:style>
-  <w:style w:type="table" w:default="1" w:styleId="Tablanormal">
+  <w:style w:type="table" w:default="1" w:styleId="TableNormal">
     <w:name w:val="Normal Table"/>
     <w:uiPriority w:val="99"/>
     <w:semiHidden/>
@@ -3150,16 +3289,16 @@
       </w:tblCellMar>
     </w:tblPr>
   </w:style>
-  <w:style w:type="numbering" w:default="1" w:styleId="Sinlista">
+  <w:style w:type="numbering" w:default="1" w:styleId="NoList">
     <w:name w:val="No List"/>
     <w:uiPriority w:val="99"/>
     <w:semiHidden/>
     <w:unhideWhenUsed/>
   </w:style>
-  <w:style w:type="character" w:customStyle="1" w:styleId="Ttulo1Car">
-    <w:name w:val="Título 1 Car"/>
-    <w:basedOn w:val="Fuentedeprrafopredeter"/>
-    <w:link w:val="Ttulo1"/>
+  <w:style w:type="character" w:customStyle="1" w:styleId="Heading1Char">
+    <w:name w:val="Heading 1 Char"/>
+    <w:basedOn w:val="DefaultParagraphFont"/>
+    <w:link w:val="Heading1"/>
     <w:uiPriority w:val="9"/>
     <w:rsid w:val="00263EA2"/>
     <w:rPr>
@@ -3169,10 +3308,10 @@
       <w:szCs w:val="40"/>
     </w:rPr>
   </w:style>
-  <w:style w:type="character" w:customStyle="1" w:styleId="Ttulo2Car">
-    <w:name w:val="Título 2 Car"/>
-    <w:basedOn w:val="Fuentedeprrafopredeter"/>
-    <w:link w:val="Ttulo2"/>
+  <w:style w:type="character" w:customStyle="1" w:styleId="Heading2Char">
+    <w:name w:val="Heading 2 Char"/>
+    <w:basedOn w:val="DefaultParagraphFont"/>
+    <w:link w:val="Heading2"/>
     <w:uiPriority w:val="9"/>
     <w:semiHidden/>
     <w:rsid w:val="00263EA2"/>
@@ -3183,10 +3322,10 @@
       <w:szCs w:val="32"/>
     </w:rPr>
   </w:style>
-  <w:style w:type="character" w:customStyle="1" w:styleId="Ttulo3Car">
-    <w:name w:val="Título 3 Car"/>
-    <w:basedOn w:val="Fuentedeprrafopredeter"/>
-    <w:link w:val="Ttulo3"/>
+  <w:style w:type="character" w:customStyle="1" w:styleId="Heading3Char">
+    <w:name w:val="Heading 3 Char"/>
+    <w:basedOn w:val="DefaultParagraphFont"/>
+    <w:link w:val="Heading3"/>
     <w:uiPriority w:val="9"/>
     <w:semiHidden/>
     <w:rsid w:val="00263EA2"/>
@@ -3197,10 +3336,10 @@
       <w:szCs w:val="28"/>
     </w:rPr>
   </w:style>
-  <w:style w:type="character" w:customStyle="1" w:styleId="Ttulo4Car">
-    <w:name w:val="Título 4 Car"/>
-    <w:basedOn w:val="Fuentedeprrafopredeter"/>
-    <w:link w:val="Ttulo4"/>
+  <w:style w:type="character" w:customStyle="1" w:styleId="Heading4Char">
+    <w:name w:val="Heading 4 Char"/>
+    <w:basedOn w:val="DefaultParagraphFont"/>
+    <w:link w:val="Heading4"/>
     <w:uiPriority w:val="9"/>
     <w:semiHidden/>
     <w:rsid w:val="00263EA2"/>
@@ -3211,10 +3350,10 @@
       <w:color w:val="2F5496" w:themeColor="accent1" w:themeShade="BF"/>
     </w:rPr>
   </w:style>
-  <w:style w:type="character" w:customStyle="1" w:styleId="Ttulo5Car">
-    <w:name w:val="Título 5 Car"/>
-    <w:basedOn w:val="Fuentedeprrafopredeter"/>
-    <w:link w:val="Ttulo5"/>
+  <w:style w:type="character" w:customStyle="1" w:styleId="Heading5Char">
+    <w:name w:val="Heading 5 Char"/>
+    <w:basedOn w:val="DefaultParagraphFont"/>
+    <w:link w:val="Heading5"/>
     <w:uiPriority w:val="9"/>
     <w:semiHidden/>
     <w:rsid w:val="00263EA2"/>
@@ -3223,10 +3362,10 @@
       <w:color w:val="2F5496" w:themeColor="accent1" w:themeShade="BF"/>
     </w:rPr>
   </w:style>
-  <w:style w:type="character" w:customStyle="1" w:styleId="Ttulo6Car">
-    <w:name w:val="Título 6 Car"/>
-    <w:basedOn w:val="Fuentedeprrafopredeter"/>
-    <w:link w:val="Ttulo6"/>
+  <w:style w:type="character" w:customStyle="1" w:styleId="Heading6Char">
+    <w:name w:val="Heading 6 Char"/>
+    <w:basedOn w:val="DefaultParagraphFont"/>
+    <w:link w:val="Heading6"/>
     <w:uiPriority w:val="9"/>
     <w:semiHidden/>
     <w:rsid w:val="00263EA2"/>
@@ -3237,10 +3376,10 @@
       <w:color w:val="595959" w:themeColor="text1" w:themeTint="A6"/>
     </w:rPr>
   </w:style>
-  <w:style w:type="character" w:customStyle="1" w:styleId="Ttulo7Car">
-    <w:name w:val="Título 7 Car"/>
-    <w:basedOn w:val="Fuentedeprrafopredeter"/>
-    <w:link w:val="Ttulo7"/>
+  <w:style w:type="character" w:customStyle="1" w:styleId="Heading7Char">
+    <w:name w:val="Heading 7 Char"/>
+    <w:basedOn w:val="DefaultParagraphFont"/>
+    <w:link w:val="Heading7"/>
     <w:uiPriority w:val="9"/>
     <w:semiHidden/>
     <w:rsid w:val="00263EA2"/>
@@ -3249,10 +3388,10 @@
       <w:color w:val="595959" w:themeColor="text1" w:themeTint="A6"/>
     </w:rPr>
   </w:style>
-  <w:style w:type="character" w:customStyle="1" w:styleId="Ttulo8Car">
-    <w:name w:val="Título 8 Car"/>
-    <w:basedOn w:val="Fuentedeprrafopredeter"/>
-    <w:link w:val="Ttulo8"/>
+  <w:style w:type="character" w:customStyle="1" w:styleId="Heading8Char">
+    <w:name w:val="Heading 8 Char"/>
+    <w:basedOn w:val="DefaultParagraphFont"/>
+    <w:link w:val="Heading8"/>
     <w:uiPriority w:val="9"/>
     <w:semiHidden/>
     <w:rsid w:val="00263EA2"/>
@@ -3263,10 +3402,10 @@
       <w:color w:val="272727" w:themeColor="text1" w:themeTint="D8"/>
     </w:rPr>
   </w:style>
-  <w:style w:type="character" w:customStyle="1" w:styleId="Ttulo9Car">
-    <w:name w:val="Título 9 Car"/>
-    <w:basedOn w:val="Fuentedeprrafopredeter"/>
-    <w:link w:val="Ttulo9"/>
+  <w:style w:type="character" w:customStyle="1" w:styleId="Heading9Char">
+    <w:name w:val="Heading 9 Char"/>
+    <w:basedOn w:val="DefaultParagraphFont"/>
+    <w:link w:val="Heading9"/>
     <w:uiPriority w:val="9"/>
     <w:semiHidden/>
     <w:rsid w:val="00263EA2"/>
@@ -3275,11 +3414,11 @@
       <w:color w:val="272727" w:themeColor="text1" w:themeTint="D8"/>
     </w:rPr>
   </w:style>
-  <w:style w:type="paragraph" w:styleId="Ttulo">
+  <w:style w:type="paragraph" w:styleId="Title">
     <w:name w:val="Title"/>
     <w:basedOn w:val="Normal"/>
     <w:next w:val="Normal"/>
-    <w:link w:val="TtuloCar"/>
+    <w:link w:val="TitleChar"/>
     <w:uiPriority w:val="10"/>
     <w:qFormat/>
     <w:rsid w:val="00263EA2"/>
@@ -3295,10 +3434,10 @@
       <w:szCs w:val="56"/>
     </w:rPr>
   </w:style>
-  <w:style w:type="character" w:customStyle="1" w:styleId="TtuloCar">
-    <w:name w:val="Título Car"/>
-    <w:basedOn w:val="Fuentedeprrafopredeter"/>
-    <w:link w:val="Ttulo"/>
+  <w:style w:type="character" w:customStyle="1" w:styleId="TitleChar">
+    <w:name w:val="Title Char"/>
+    <w:basedOn w:val="DefaultParagraphFont"/>
+    <w:link w:val="Title"/>
     <w:uiPriority w:val="10"/>
     <w:rsid w:val="00263EA2"/>
     <w:rPr>
@@ -3309,11 +3448,11 @@
       <w:szCs w:val="56"/>
     </w:rPr>
   </w:style>
-  <w:style w:type="paragraph" w:styleId="Subttulo">
+  <w:style w:type="paragraph" w:styleId="Subtitle">
     <w:name w:val="Subtitle"/>
     <w:basedOn w:val="Normal"/>
     <w:next w:val="Normal"/>
-    <w:link w:val="SubttuloCar"/>
+    <w:link w:val="SubtitleChar"/>
     <w:uiPriority w:val="11"/>
     <w:qFormat/>
     <w:rsid w:val="00263EA2"/>
@@ -3330,10 +3469,10 @@
       <w:szCs w:val="28"/>
     </w:rPr>
   </w:style>
-  <w:style w:type="character" w:customStyle="1" w:styleId="SubttuloCar">
-    <w:name w:val="Subtítulo Car"/>
-    <w:basedOn w:val="Fuentedeprrafopredeter"/>
-    <w:link w:val="Subttulo"/>
+  <w:style w:type="character" w:customStyle="1" w:styleId="SubtitleChar">
+    <w:name w:val="Subtitle Char"/>
+    <w:basedOn w:val="DefaultParagraphFont"/>
+    <w:link w:val="Subtitle"/>
     <w:uiPriority w:val="11"/>
     <w:rsid w:val="00263EA2"/>
     <w:rPr>
@@ -3344,11 +3483,11 @@
       <w:szCs w:val="28"/>
     </w:rPr>
   </w:style>
-  <w:style w:type="paragraph" w:styleId="Cita">
+  <w:style w:type="paragraph" w:styleId="Quote">
     <w:name w:val="Quote"/>
     <w:basedOn w:val="Normal"/>
     <w:next w:val="Normal"/>
-    <w:link w:val="CitaCar"/>
+    <w:link w:val="QuoteChar"/>
     <w:uiPriority w:val="29"/>
     <w:qFormat/>
     <w:rsid w:val="00263EA2"/>
@@ -3362,10 +3501,10 @@
       <w:color w:val="404040" w:themeColor="text1" w:themeTint="BF"/>
     </w:rPr>
   </w:style>
-  <w:style w:type="character" w:customStyle="1" w:styleId="CitaCar">
-    <w:name w:val="Cita Car"/>
-    <w:basedOn w:val="Fuentedeprrafopredeter"/>
-    <w:link w:val="Cita"/>
+  <w:style w:type="character" w:customStyle="1" w:styleId="QuoteChar">
+    <w:name w:val="Quote Char"/>
+    <w:basedOn w:val="DefaultParagraphFont"/>
+    <w:link w:val="Quote"/>
     <w:uiPriority w:val="29"/>
     <w:rsid w:val="00263EA2"/>
     <w:rPr>
@@ -3374,7 +3513,7 @@
       <w:color w:val="404040" w:themeColor="text1" w:themeTint="BF"/>
     </w:rPr>
   </w:style>
-  <w:style w:type="paragraph" w:styleId="Prrafodelista">
+  <w:style w:type="paragraph" w:styleId="ListParagraph">
     <w:name w:val="List Paragraph"/>
     <w:basedOn w:val="Normal"/>
     <w:uiPriority w:val="34"/>
@@ -3385,9 +3524,9 @@
       <w:contextualSpacing/>
     </w:pPr>
   </w:style>
-  <w:style w:type="character" w:styleId="nfasisintenso">
+  <w:style w:type="character" w:styleId="IntenseEmphasis">
     <w:name w:val="Intense Emphasis"/>
-    <w:basedOn w:val="Fuentedeprrafopredeter"/>
+    <w:basedOn w:val="DefaultParagraphFont"/>
     <w:uiPriority w:val="21"/>
     <w:qFormat/>
     <w:rsid w:val="00263EA2"/>
@@ -3397,11 +3536,11 @@
       <w:color w:val="2F5496" w:themeColor="accent1" w:themeShade="BF"/>
     </w:rPr>
   </w:style>
-  <w:style w:type="paragraph" w:styleId="Citadestacada">
+  <w:style w:type="paragraph" w:styleId="IntenseQuote">
     <w:name w:val="Intense Quote"/>
     <w:basedOn w:val="Normal"/>
     <w:next w:val="Normal"/>
-    <w:link w:val="CitadestacadaCar"/>
+    <w:link w:val="IntenseQuoteChar"/>
     <w:uiPriority w:val="30"/>
     <w:qFormat/>
     <w:rsid w:val="00263EA2"/>
@@ -3420,10 +3559,10 @@
       <w:color w:val="2F5496" w:themeColor="accent1" w:themeShade="BF"/>
     </w:rPr>
   </w:style>
-  <w:style w:type="character" w:customStyle="1" w:styleId="CitadestacadaCar">
-    <w:name w:val="Cita destacada Car"/>
-    <w:basedOn w:val="Fuentedeprrafopredeter"/>
-    <w:link w:val="Citadestacada"/>
+  <w:style w:type="character" w:customStyle="1" w:styleId="IntenseQuoteChar">
+    <w:name w:val="Intense Quote Char"/>
+    <w:basedOn w:val="DefaultParagraphFont"/>
+    <w:link w:val="IntenseQuote"/>
     <w:uiPriority w:val="30"/>
     <w:rsid w:val="00263EA2"/>
     <w:rPr>
@@ -3432,9 +3571,9 @@
       <w:color w:val="2F5496" w:themeColor="accent1" w:themeShade="BF"/>
     </w:rPr>
   </w:style>
-  <w:style w:type="character" w:styleId="Referenciaintensa">
+  <w:style w:type="character" w:styleId="IntenseReference">
     <w:name w:val="Intense Reference"/>
-    <w:basedOn w:val="Fuentedeprrafopredeter"/>
+    <w:basedOn w:val="DefaultParagraphFont"/>
     <w:uiPriority w:val="32"/>
     <w:qFormat/>
     <w:rsid w:val="00263EA2"/>

</xml_diff>